<commit_message>
fix+doc('cplex'): Mise a jour des documents de la modélisation des programmes linéaire + mise a jour du code pour le problème du voyageur + mise en place de la doc pour ce meme problème
</commit_message>
<xml_diff>
--- a/src/cplex/Modelisation_du_probleme_plus_court_chemin.docx
+++ b/src/cplex/Modelisation_du_probleme_plus_court_chemin.docx
@@ -22,73 +22,7 @@
           <w:szCs w:val="34"/>
           <w:u w:val="single"/>
         </w:rPr>
-        <w:t>M</w:t>
-      </w:r>
-      <w:r>
-        <w:rPr>
-          <w:rFonts w:ascii="LMRoman10-Regular" w:hAnsi="LMRoman10-Regular" w:cs="LMRoman10-Regular"/>
-          <w:b/>
-          <w:bCs/>
-          <w:sz w:val="34"/>
-          <w:szCs w:val="34"/>
-          <w:u w:val="single"/>
-        </w:rPr>
-        <w:t xml:space="preserve">odélisation </w:t>
-      </w:r>
-      <w:r>
-        <w:rPr>
-          <w:rFonts w:ascii="LMRoman10-Regular" w:hAnsi="LMRoman10-Regular" w:cs="LMRoman10-Regular"/>
-          <w:b/>
-          <w:bCs/>
-          <w:sz w:val="34"/>
-          <w:szCs w:val="34"/>
-          <w:u w:val="single"/>
-        </w:rPr>
-        <w:t>du</w:t>
-      </w:r>
-      <w:r>
-        <w:rPr>
-          <w:rFonts w:ascii="LMRoman10-Regular" w:hAnsi="LMRoman10-Regular" w:cs="LMRoman10-Regular"/>
-          <w:b/>
-          <w:bCs/>
-          <w:sz w:val="34"/>
-          <w:szCs w:val="34"/>
-          <w:u w:val="single"/>
-        </w:rPr>
-        <w:t xml:space="preserve"> problème </w:t>
-      </w:r>
-      <w:r>
-        <w:rPr>
-          <w:rFonts w:ascii="LMRoman10-Regular" w:hAnsi="LMRoman10-Regular" w:cs="LMRoman10-Regular"/>
-          <w:b/>
-          <w:bCs/>
-          <w:sz w:val="34"/>
-          <w:szCs w:val="34"/>
-          <w:u w:val="single"/>
-        </w:rPr>
-        <w:t xml:space="preserve">du « plus court chemin » </w:t>
-      </w:r>
-      <w:r>
-        <w:rPr>
-          <w:rFonts w:ascii="LMRoman10-Regular" w:hAnsi="LMRoman10-Regular" w:cs="LMRoman10-Regular"/>
-          <w:b/>
-          <w:bCs/>
-          <w:sz w:val="34"/>
-          <w:szCs w:val="34"/>
-          <w:u w:val="single"/>
-        </w:rPr>
-        <w:t>sous la forme d’un programme linéaire</w:t>
-      </w:r>
-      <w:r>
-        <w:rPr>
-          <w:rFonts w:ascii="LMRoman10-Regular" w:hAnsi="LMRoman10-Regular" w:cs="LMRoman10-Regular"/>
-          <w:b/>
-          <w:bCs/>
-          <w:sz w:val="34"/>
-          <w:szCs w:val="34"/>
-          <w:u w:val="single"/>
-        </w:rPr>
-        <w:t>.</w:t>
+        <w:t>Modélisation du problème du « plus court chemin » sous la forme d’un programme linéaire.</w:t>
       </w:r>
     </w:p>
     <w:p>
@@ -155,7 +89,7 @@
               <w:rPr>
                 <w:rFonts w:ascii="Cambria Math" w:hAnsi="Cambria Math"/>
               </w:rPr>
-              <m:t>d</m:t>
+              <m:t>c</m:t>
             </m:r>
           </m:e>
           <m:sub>
@@ -172,7 +106,31 @@
         <w:rPr>
           <w:rFonts w:eastAsiaTheme="minorEastAsia"/>
         </w:rPr>
-        <w:t xml:space="preserve"> = la durée/le temps du trajet entre le point i et j du graphe.</w:t>
+        <w:t xml:space="preserve"> = </w:t>
+      </w:r>
+      <w:r>
+        <w:rPr>
+          <w:rFonts w:eastAsiaTheme="minorEastAsia"/>
+        </w:rPr>
+        <w:t>le cout</w:t>
+      </w:r>
+      <w:r>
+        <w:rPr>
+          <w:rFonts w:eastAsiaTheme="minorEastAsia"/>
+        </w:rPr>
+        <w:t>/l</w:t>
+      </w:r>
+      <w:r>
+        <w:rPr>
+          <w:rFonts w:eastAsiaTheme="minorEastAsia"/>
+        </w:rPr>
+        <w:t>a durée</w:t>
+      </w:r>
+      <w:r>
+        <w:rPr>
+          <w:rFonts w:eastAsiaTheme="minorEastAsia"/>
+        </w:rPr>
+        <w:t xml:space="preserve"> du trajet entre le point i et j du graphe.</w:t>
       </w:r>
     </w:p>
     <w:p>
@@ -438,9 +396,18 @@
         <w:rPr>
           <w:b/>
           <w:bCs/>
+          <w:noProof/>
           <w:u w:val="single"/>
         </w:rPr>
-        <w:t>Constante :</w:t>
+        <w:t>Variables</w:t>
+      </w:r>
+      <w:r>
+        <w:rPr>
+          <w:b/>
+          <w:bCs/>
+          <w:u w:val="single"/>
+        </w:rPr>
+        <w:t> :</w:t>
       </w:r>
       <w:r>
         <w:rPr>
@@ -644,13 +611,7 @@
                                 <w:rFonts w:eastAsiaTheme="minorEastAsia"/>
                               </w:rPr>
                               <w:tab/>
-                              <w:t xml:space="preserve">si i est le point </w:t>
-                            </w:r>
-                            <w:r>
-                              <w:rPr>
-                                <w:rFonts w:eastAsiaTheme="minorEastAsia"/>
-                              </w:rPr>
-                              <w:t>de départ</w:t>
+                              <w:t>si i est le point de départ</w:t>
                             </w:r>
                             <w:r>
                               <w:rPr>
@@ -773,15 +734,7 @@
           <w:bCs/>
           <w:u w:val="single"/>
         </w:rPr>
-        <w:t>Contraintes</w:t>
-      </w:r>
-      <w:r>
-        <w:rPr>
-          <w:b/>
-          <w:bCs/>
-          <w:u w:val="single"/>
-        </w:rPr>
-        <w:t> :</w:t>
+        <w:t>Contraintes :</w:t>
       </w:r>
     </w:p>
     <w:p>
@@ -797,16 +750,7 @@
             <w:rPr>
               <w:rFonts w:ascii="Cambria Math" w:hAnsi="Cambria Math" w:cs="Cambria Math"/>
             </w:rPr>
-            <m:t>∀</m:t>
-          </m:r>
-          <m:r>
-            <m:rPr>
-              <m:sty m:val="p"/>
-            </m:rPr>
-            <w:rPr>
-              <w:rFonts w:ascii="Cambria Math" w:hAnsi="Cambria Math" w:cs="Cambria Math"/>
-            </w:rPr>
-            <m:t>x</m:t>
+            <m:t>∀x</m:t>
           </m:r>
           <m:r>
             <m:rPr>
@@ -1069,7 +1013,19 @@
                               <w:rPr>
                                 <w:rFonts w:eastAsiaTheme="minorEastAsia"/>
                               </w:rPr>
-                              <w:t xml:space="preserve"> départ à l’arrivé qui sont définit près définit.</w:t>
+                              <w:t xml:space="preserve"> départ à l’arrivé qui sont </w:t>
+                            </w:r>
+                            <w:r>
+                              <w:rPr>
+                                <w:rFonts w:eastAsiaTheme="minorEastAsia"/>
+                              </w:rPr>
+                              <w:t>pré</w:t>
+                            </w:r>
+                            <w:r>
+                              <w:rPr>
+                                <w:rFonts w:eastAsiaTheme="minorEastAsia"/>
+                              </w:rPr>
+                              <w:t>définit.</w:t>
                             </w:r>
                           </w:p>
                         </w:txbxContent>
@@ -1094,7 +1050,11 @@
           </mc:Choice>
           <mc:Fallback>
             <w:pict>
-              <v:shape w14:anchorId="30B75AF0" id="Zone de texte 6" o:spid="_x0000_s1028" type="#_x0000_t202" style="position:absolute;margin-left:114.4pt;margin-top:25pt;width:253.5pt;height:37.5pt;z-index:251665408;visibility:visible;mso-wrap-style:square;mso-width-percent:0;mso-height-percent:0;mso-wrap-distance-left:9pt;mso-wrap-distance-top:0;mso-wrap-distance-right:9pt;mso-wrap-distance-bottom:0;mso-position-horizontal:absolute;mso-position-horizontal-relative:text;mso-position-vertical:absolute;mso-position-vertical-relative:text;mso-width-percent:0;mso-height-percent:0;mso-width-relative:margin;mso-height-relative:margin;v-text-anchor:top" o:gfxdata="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" filled="f" strokecolor="black [3213]" strokeweight=".5pt">
+              <v:shapetype w14:anchorId="30B75AF0" id="_x0000_t202" coordsize="21600,21600" o:spt="202" path="m,l,21600r21600,l21600,xe">
+                <v:stroke joinstyle="miter"/>
+                <v:path gradientshapeok="t" o:connecttype="rect"/>
+              </v:shapetype>
+              <v:shape id="Zone de texte 6" o:spid="_x0000_s1028" type="#_x0000_t202" style="position:absolute;margin-left:114.4pt;margin-top:25pt;width:253.5pt;height:37.5pt;z-index:251665408;visibility:visible;mso-wrap-style:square;mso-width-percent:0;mso-height-percent:0;mso-wrap-distance-left:9pt;mso-wrap-distance-top:0;mso-wrap-distance-right:9pt;mso-wrap-distance-bottom:0;mso-position-horizontal:absolute;mso-position-horizontal-relative:text;mso-position-vertical:absolute;mso-position-vertical-relative:text;mso-width-percent:0;mso-height-percent:0;mso-width-relative:margin;mso-height-relative:margin;v-text-anchor:top" o:gfxdata="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" filled="f" strokecolor="black [3213]" strokeweight=".5pt">
                 <v:textbox>
                   <w:txbxContent>
                     <w:p>
@@ -1125,7 +1085,19 @@
                         <w:rPr>
                           <w:rFonts w:eastAsiaTheme="minorEastAsia"/>
                         </w:rPr>
-                        <w:t xml:space="preserve"> départ à l’arrivé qui sont définit près définit.</w:t>
+                        <w:t xml:space="preserve"> départ à l’arrivé qui sont </w:t>
+                      </w:r>
+                      <w:r>
+                        <w:rPr>
+                          <w:rFonts w:eastAsiaTheme="minorEastAsia"/>
+                        </w:rPr>
+                        <w:t>pré</w:t>
+                      </w:r>
+                      <w:r>
+                        <w:rPr>
+                          <w:rFonts w:eastAsiaTheme="minorEastAsia"/>
+                        </w:rPr>
+                        <w:t>définit.</w:t>
                       </w:r>
                     </w:p>
                   </w:txbxContent>
@@ -1141,15 +1113,7 @@
           <w:bCs/>
           <w:u w:val="single"/>
         </w:rPr>
-        <w:t>But</w:t>
-      </w:r>
-      <w:r>
-        <w:rPr>
-          <w:b/>
-          <w:bCs/>
-          <w:u w:val="single"/>
-        </w:rPr>
-        <w:t> :</w:t>
+        <w:t>But :</w:t>
       </w:r>
     </w:p>
     <w:p>
@@ -1216,13 +1180,7 @@
                     <w:rPr>
                       <w:rFonts w:ascii="Cambria Math" w:hAnsi="Cambria Math"/>
                     </w:rPr>
-                    <m:t>j</m:t>
-                  </m:r>
-                  <m:r>
-                    <w:rPr>
-                      <w:rFonts w:ascii="Cambria Math" w:hAnsi="Cambria Math"/>
-                    </w:rPr>
-                    <m:t>=0</m:t>
+                    <m:t>j=0</m:t>
                   </m:r>
                 </m:sub>
                 <m:sup>
@@ -1248,7 +1206,7 @@
                         <w:rPr>
                           <w:rFonts w:ascii="Cambria Math" w:hAnsi="Cambria Math"/>
                         </w:rPr>
-                        <m:t>x</m:t>
+                        <m:t>c</m:t>
                       </m:r>
                     </m:e>
                     <m:sub>
@@ -1280,7 +1238,7 @@
                         <w:rPr>
                           <w:rFonts w:ascii="Cambria Math" w:hAnsi="Cambria Math"/>
                         </w:rPr>
-                        <m:t>d</m:t>
+                        <m:t>x</m:t>
                       </m:r>
                     </m:e>
                     <m:sub>

</xml_diff>